<commit_message>
Updated `Top 10 Mobile Testing Challenges`. Updated `QA Services vs QA as a Service`.
</commit_message>
<xml_diff>
--- a/Bugs/iOS-ShakeToUndo/iOS-ShakeToUndo.docx
+++ b/Bugs/iOS-ShakeToUndo/iOS-ShakeToUndo.docx
@@ -680,7 +680,7 @@
     </w:lvl>
   </w:abstractNum>
   <w:abstractNum w:abstractNumId="990">
-    <w:nsid w:val="81450bc5"/>
+    <w:nsid w:val="946a321d"/>
     <w:multiLevelType w:val="multilevel"/>
     <w:lvl w:ilvl="0">
       <w:numFmt w:val="bullet"/>
@@ -761,7 +761,7 @@
     </w:lvl>
   </w:abstractNum>
   <w:abstractNum w:abstractNumId="99411">
-    <w:nsid w:val="14b9d5ed"/>
+    <w:nsid w:val="b0521e58"/>
     <w:multiLevelType w:val="multilevel"/>
     <w:lvl w:ilvl="0">
       <w:start w:val="1"/>
@@ -849,7 +849,7 @@
     </w:lvl>
   </w:abstractNum>
   <w:abstractNum w:abstractNumId="991">
-    <w:nsid w:val="36035926"/>
+    <w:nsid w:val="a6113767"/>
     <w:multiLevelType w:val="multilevel"/>
     <w:lvl w:ilvl="0">
       <w:numFmt w:val="bullet"/>

</xml_diff>

<commit_message>
Fixed typo in `QA Services vs QA as a Service`
</commit_message>
<xml_diff>
--- a/Bugs/iOS-ShakeToUndo/iOS-ShakeToUndo.docx
+++ b/Bugs/iOS-ShakeToUndo/iOS-ShakeToUndo.docx
@@ -680,7 +680,7 @@
     </w:lvl>
   </w:abstractNum>
   <w:abstractNum w:abstractNumId="990">
-    <w:nsid w:val="946a321d"/>
+    <w:nsid w:val="51f6803e"/>
     <w:multiLevelType w:val="multilevel"/>
     <w:lvl w:ilvl="0">
       <w:numFmt w:val="bullet"/>
@@ -761,7 +761,7 @@
     </w:lvl>
   </w:abstractNum>
   <w:abstractNum w:abstractNumId="99411">
-    <w:nsid w:val="b0521e58"/>
+    <w:nsid w:val="f1cb381f"/>
     <w:multiLevelType w:val="multilevel"/>
     <w:lvl w:ilvl="0">
       <w:start w:val="1"/>
@@ -849,7 +849,7 @@
     </w:lvl>
   </w:abstractNum>
   <w:abstractNum w:abstractNumId="991">
-    <w:nsid w:val="a6113767"/>
+    <w:nsid w:val="dbb4c808"/>
     <w:multiLevelType w:val="multilevel"/>
     <w:lvl w:ilvl="0">
       <w:numFmt w:val="bullet"/>

</xml_diff>

<commit_message>
Updated to `v2 [rewrite]` of `How Crowdtesting Fist with Software Testing Methodologies`
</commit_message>
<xml_diff>
--- a/Bugs/iOS-ShakeToUndo/iOS-ShakeToUndo.docx
+++ b/Bugs/iOS-ShakeToUndo/iOS-ShakeToUndo.docx
@@ -680,7 +680,7 @@
     </w:lvl>
   </w:abstractNum>
   <w:abstractNum w:abstractNumId="990">
-    <w:nsid w:val="51f6803e"/>
+    <w:nsid w:val="964abf39"/>
     <w:multiLevelType w:val="multilevel"/>
     <w:lvl w:ilvl="0">
       <w:numFmt w:val="bullet"/>
@@ -761,7 +761,7 @@
     </w:lvl>
   </w:abstractNum>
   <w:abstractNum w:abstractNumId="99411">
-    <w:nsid w:val="f1cb381f"/>
+    <w:nsid w:val="2d87329c"/>
     <w:multiLevelType w:val="multilevel"/>
     <w:lvl w:ilvl="0">
       <w:start w:val="1"/>
@@ -849,7 +849,7 @@
     </w:lvl>
   </w:abstractNum>
   <w:abstractNum w:abstractNumId="991">
-    <w:nsid w:val="dbb4c808"/>
+    <w:nsid w:val="857f24cd"/>
     <w:multiLevelType w:val="multilevel"/>
     <w:lvl w:ilvl="0">
       <w:numFmt w:val="bullet"/>

</xml_diff>

<commit_message>
Removed old version from GitHub push of `How Crowdtesting Fits with Software Testing Methodologies`
</commit_message>
<xml_diff>
--- a/Bugs/iOS-ShakeToUndo/iOS-ShakeToUndo.docx
+++ b/Bugs/iOS-ShakeToUndo/iOS-ShakeToUndo.docx
@@ -680,7 +680,7 @@
     </w:lvl>
   </w:abstractNum>
   <w:abstractNum w:abstractNumId="990">
-    <w:nsid w:val="964abf39"/>
+    <w:nsid w:val="44fbd296"/>
     <w:multiLevelType w:val="multilevel"/>
     <w:lvl w:ilvl="0">
       <w:numFmt w:val="bullet"/>
@@ -761,7 +761,7 @@
     </w:lvl>
   </w:abstractNum>
   <w:abstractNum w:abstractNumId="99411">
-    <w:nsid w:val="2d87329c"/>
+    <w:nsid w:val="9022d6cd"/>
     <w:multiLevelType w:val="multilevel"/>
     <w:lvl w:ilvl="0">
       <w:start w:val="1"/>
@@ -849,7 +849,7 @@
     </w:lvl>
   </w:abstractNum>
   <w:abstractNum w:abstractNumId="991">
-    <w:nsid w:val="857f24cd"/>
+    <w:nsid w:val="5e901cac"/>
     <w:multiLevelType w:val="multilevel"/>
     <w:lvl w:ilvl="0">
       <w:numFmt w:val="bullet"/>

</xml_diff>